<commit_message>
2018-03-19 se agrega diseño de pantallas
</commit_message>
<xml_diff>
--- a/documentacion/2018_03_10_Lista de Riesgos - ATOM V1.0.docx
+++ b/documentacion/2018_03_10_Lista de Riesgos - ATOM V1.0.docx
@@ -17,6 +17,14 @@
         </w:rPr>
         <w:t>ATOM</w:t>
       </w:r>
+      <w:r>
+        <w:rPr>
+          <w:lang w:val="es-CO"/>
+        </w:rPr>
+        <w:t>E</w:t>
+      </w:r>
+      <w:bookmarkStart w:id="0" w:name="_GoBack"/>
+      <w:bookmarkEnd w:id="0"/>
       <w:r>
         <w:rPr>
           <w:lang w:val="es-CO"/>
@@ -340,8 +348,6 @@
                 <w:lang w:val="es-CO"/>
               </w:rPr>
             </w:pPr>
-            <w:bookmarkStart w:id="0" w:name="_GoBack"/>
-            <w:bookmarkEnd w:id="0"/>
             <w:r>
               <w:rPr>
                 <w:rFonts w:asciiTheme="minorHAnsi" w:hAnsiTheme="minorHAnsi" w:cstheme="minorHAnsi"/>
@@ -6564,11 +6570,21 @@
           <w:r>
             <w:sym w:font="Symbol" w:char="F0D3"/>
           </w:r>
-          <w:fldSimple w:instr=" DOCPROPERTY &quot;Company&quot;  \* MERGEFORMAT ">
-            <w:r>
-              <w:t>&lt;Company Name&gt;</w:t>
-            </w:r>
-          </w:fldSimple>
+          <w:r>
+            <w:fldChar w:fldCharType="begin"/>
+          </w:r>
+          <w:r>
+            <w:instrText xml:space="preserve"> DOCPROPERTY "Company"  \* MERGEFORMAT </w:instrText>
+          </w:r>
+          <w:r>
+            <w:fldChar w:fldCharType="separate"/>
+          </w:r>
+          <w:r>
+            <w:t>&lt;Company Name&gt;</w:t>
+          </w:r>
+          <w:r>
+            <w:fldChar w:fldCharType="end"/>
+          </w:r>
           <w:r>
             <w:t xml:space="preserve">, </w:t>
           </w:r>
@@ -6835,7 +6851,7 @@
         <v:shape id="_x0000_s2050" type="#_x0000_t75" style="position:absolute;left:0;text-align:left;margin-left:16.15pt;margin-top:3.3pt;width:41.15pt;height:47.95pt;z-index:251658240;mso-wrap-edited:f;mso-position-horizontal-relative:text;mso-position-vertical-relative:text" wrapcoords="3214 111 3214 13846 3318 14289 3525 14732 3836 15175 4458 15618 4493 15895 6774 16062 10783 16062 10783 16948 622 16975 415 17834 449 18360 899 18720 1002 18775 17004 19163 18697 19163 10817 19606 173 19689 35 19717 173 20049 173 20935 35 21378 35 21462 8709 21462 20667 21462 20736 21462 21012 21378 21462 20935 21531 20492 21427 20271 21289 20049 21358 19689 17315 19606 19146 19495 19112 19163 20494 18720 20632 18720 21116 18360 21151 17834 21047 17031 19354 16975 10783 16948 10783 16062 14653 16062 17004 15895 17004 15618 17626 15175 17937 14732 18144 14289 18248 13846 18248 111 3214 111">
           <v:imagedata r:id="rId2" o:title=""/>
         </v:shape>
-        <o:OLEObject Type="Embed" ProgID="CorelDraw.Gráfico.9" ShapeID="_x0000_s2050" DrawAspect="Content" ObjectID="_1582310968" r:id="rId3"/>
+        <o:OLEObject Type="Embed" ProgID="CorelDraw.Gráfico.9" ShapeID="_x0000_s2050" DrawAspect="Content" ObjectID="_1582994070" r:id="rId3"/>
       </w:object>
     </w:r>
     <w:r>

</xml_diff>